<commit_message>
- added publications - updated resume - updated about page - reorganized projects
</commit_message>
<xml_diff>
--- a/_site/assets/files/resume2.docx
+++ b/_site/assets/files/resume2.docx
@@ -167,7 +167,7 @@
         <w:pBdr>
           <w:bottom w:val="single" w:sz="4" w:space="1" w:color="auto"/>
         </w:pBdr>
-        <w:spacing w:before="240" w:after="120"/>
+        <w:spacing w:before="240"/>
         <w:rPr>
           <w:rFonts w:ascii="Times" w:hAnsi="Times"/>
           <w:bCs/>
@@ -309,6 +309,15 @@
           <w:szCs w:val="22"/>
         </w:rPr>
         <w:t>.</w:t>
+      </w:r>
+      <w:r>
+        <w:rPr>
+          <w:rFonts w:ascii="Times" w:hAnsi="Times"/>
+          <w:bCs/>
+          <w:sz w:val="22"/>
+          <w:szCs w:val="22"/>
+        </w:rPr>
+        <w:br/>
       </w:r>
     </w:p>
     <w:p>
@@ -365,179 +374,189 @@
           <w:sz w:val="22"/>
           <w:szCs w:val="22"/>
         </w:rPr>
-        <w:t>ython</w:t>
-      </w:r>
-      <w:r>
-        <w:rPr>
-          <w:rFonts w:ascii="Times" w:hAnsi="Times"/>
+        <w:t xml:space="preserve">ython, MATLAB, </w:t>
+      </w:r>
+      <w:r>
+        <w:rPr>
+          <w:rFonts w:ascii="Times" w:hAnsi="Times"/>
+          <w:sz w:val="22"/>
+          <w:szCs w:val="22"/>
+        </w:rPr>
+        <w:t>g</w:t>
+      </w:r>
+      <w:r>
+        <w:rPr>
+          <w:rFonts w:ascii="Times" w:hAnsi="Times"/>
+          <w:sz w:val="22"/>
+          <w:szCs w:val="22"/>
+        </w:rPr>
+        <w:t>it</w:t>
+      </w:r>
+      <w:r>
+        <w:rPr>
+          <w:rFonts w:ascii="Times" w:hAnsi="Times"/>
+          <w:sz w:val="22"/>
+          <w:szCs w:val="22"/>
+        </w:rPr>
+        <w:t>, SQ</w:t>
+      </w:r>
+      <w:r>
+        <w:rPr>
+          <w:rFonts w:ascii="Times" w:hAnsi="Times"/>
+          <w:sz w:val="22"/>
+          <w:szCs w:val="22"/>
+        </w:rPr>
+        <w:t>L</w:t>
+      </w:r>
+      <w:r>
+        <w:rPr>
+          <w:rFonts w:ascii="Times" w:hAnsi="Times"/>
+          <w:sz w:val="22"/>
+          <w:szCs w:val="22"/>
+        </w:rPr>
+        <w:t xml:space="preserve"> (</w:t>
+      </w:r>
+      <w:proofErr w:type="spellStart"/>
+      <w:r>
+        <w:rPr>
+          <w:rFonts w:ascii="Times" w:hAnsi="Times"/>
+          <w:sz w:val="22"/>
+          <w:szCs w:val="22"/>
+        </w:rPr>
+        <w:t>BigQuery</w:t>
+      </w:r>
+      <w:proofErr w:type="spellEnd"/>
+      <w:r>
+        <w:rPr>
+          <w:rFonts w:ascii="Times" w:hAnsi="Times"/>
+          <w:sz w:val="22"/>
+          <w:szCs w:val="22"/>
+        </w:rPr>
+        <w:t>)</w:t>
+      </w:r>
+      <w:r>
+        <w:rPr>
+          <w:rFonts w:ascii="Times" w:hAnsi="Times"/>
+          <w:sz w:val="22"/>
+          <w:szCs w:val="22"/>
+        </w:rPr>
+        <w:br/>
+      </w:r>
+      <w:r>
+        <w:rPr>
+          <w:rFonts w:ascii="Times" w:hAnsi="Times"/>
+          <w:b/>
+          <w:bCs/>
+          <w:sz w:val="22"/>
+          <w:szCs w:val="22"/>
+        </w:rPr>
+        <w:t>Data Analysis</w:t>
+      </w:r>
+      <w:r>
+        <w:rPr>
+          <w:rFonts w:ascii="Times" w:hAnsi="Times"/>
+          <w:sz w:val="22"/>
+          <w:szCs w:val="22"/>
+        </w:rPr>
+        <w:t xml:space="preserve">: </w:t>
+      </w:r>
+      <w:proofErr w:type="spellStart"/>
+      <w:r>
+        <w:rPr>
+          <w:rFonts w:ascii="Times" w:hAnsi="Times"/>
+          <w:sz w:val="22"/>
+          <w:szCs w:val="22"/>
+        </w:rPr>
+        <w:t>numpy</w:t>
+      </w:r>
+      <w:proofErr w:type="spellEnd"/>
+      <w:r>
+        <w:rPr>
+          <w:rFonts w:ascii="Times" w:hAnsi="Times"/>
+          <w:sz w:val="22"/>
+          <w:szCs w:val="22"/>
+        </w:rPr>
+        <w:t>, pandas,</w:t>
+      </w:r>
+      <w:r>
+        <w:rPr>
+          <w:rFonts w:ascii="Times" w:hAnsi="Times"/>
+          <w:sz w:val="22"/>
+          <w:szCs w:val="22"/>
+        </w:rPr>
+        <w:t xml:space="preserve"> seaborn, matplotlib</w:t>
+      </w:r>
+      <w:r>
+        <w:rPr>
+          <w:rFonts w:ascii="Times" w:hAnsi="Times"/>
+          <w:sz w:val="22"/>
+          <w:szCs w:val="22"/>
+        </w:rPr>
+        <w:t xml:space="preserve">, </w:t>
+      </w:r>
+      <w:proofErr w:type="spellStart"/>
+      <w:r>
+        <w:rPr>
+          <w:rFonts w:ascii="Times" w:hAnsi="Times"/>
+          <w:sz w:val="22"/>
+          <w:szCs w:val="22"/>
+        </w:rPr>
+        <w:t>lmfit</w:t>
+      </w:r>
+      <w:proofErr w:type="spellEnd"/>
+      <w:r>
+        <w:rPr>
+          <w:rFonts w:ascii="Times" w:hAnsi="Times"/>
+          <w:sz w:val="22"/>
+          <w:szCs w:val="22"/>
+        </w:rPr>
+        <w:t xml:space="preserve">, </w:t>
+      </w:r>
+      <w:proofErr w:type="spellStart"/>
+      <w:r>
+        <w:rPr>
+          <w:rFonts w:ascii="Times" w:hAnsi="Times"/>
+          <w:sz w:val="22"/>
+          <w:szCs w:val="22"/>
+        </w:rPr>
+        <w:t>ping</w:t>
+      </w:r>
+      <w:r>
+        <w:rPr>
+          <w:rFonts w:ascii="Times" w:hAnsi="Times"/>
+          <w:sz w:val="22"/>
+          <w:szCs w:val="22"/>
+        </w:rPr>
+        <w:t>ouin</w:t>
+      </w:r>
+      <w:proofErr w:type="spellEnd"/>
+      <w:r>
+        <w:rPr>
+          <w:rFonts w:ascii="Times" w:hAnsi="Times"/>
+          <w:sz w:val="22"/>
+          <w:szCs w:val="22"/>
+        </w:rPr>
+        <w:br/>
+      </w:r>
+      <w:r>
+        <w:rPr>
+          <w:rFonts w:ascii="Times" w:hAnsi="Times"/>
+          <w:b/>
+          <w:bCs/>
+          <w:sz w:val="22"/>
+          <w:szCs w:val="22"/>
+        </w:rPr>
+        <w:t>Computational</w:t>
+      </w:r>
+      <w:r>
+        <w:rPr>
+          <w:rFonts w:ascii="Times" w:hAnsi="Times"/>
+          <w:b/>
+          <w:bCs/>
           <w:sz w:val="22"/>
           <w:szCs w:val="22"/>
         </w:rPr>
         <w:t xml:space="preserve"> </w:t>
-      </w:r>
-      <w:r>
-        <w:rPr>
-          <w:rFonts w:ascii="Times" w:hAnsi="Times"/>
-          <w:sz w:val="22"/>
-          <w:szCs w:val="22"/>
-        </w:rPr>
-        <w:t xml:space="preserve">, MATLAB, Mathematica, </w:t>
-      </w:r>
-      <w:r>
-        <w:rPr>
-          <w:rFonts w:ascii="Times" w:hAnsi="Times"/>
-          <w:sz w:val="22"/>
-          <w:szCs w:val="22"/>
-        </w:rPr>
-        <w:t>g</w:t>
-      </w:r>
-      <w:r>
-        <w:rPr>
-          <w:rFonts w:ascii="Times" w:hAnsi="Times"/>
-          <w:sz w:val="22"/>
-          <w:szCs w:val="22"/>
-        </w:rPr>
-        <w:t>it</w:t>
-      </w:r>
-      <w:r>
-        <w:rPr>
-          <w:rFonts w:ascii="Times" w:hAnsi="Times"/>
-          <w:sz w:val="22"/>
-          <w:szCs w:val="22"/>
-        </w:rPr>
-        <w:t>, SQ</w:t>
-      </w:r>
-      <w:r>
-        <w:rPr>
-          <w:rFonts w:ascii="Times" w:hAnsi="Times"/>
-          <w:sz w:val="22"/>
-          <w:szCs w:val="22"/>
-        </w:rPr>
-        <w:t>L</w:t>
-      </w:r>
-      <w:r>
-        <w:rPr>
-          <w:rFonts w:ascii="Times" w:hAnsi="Times"/>
-          <w:sz w:val="22"/>
-          <w:szCs w:val="22"/>
-        </w:rPr>
-        <w:t xml:space="preserve"> (</w:t>
-      </w:r>
-      <w:proofErr w:type="spellStart"/>
-      <w:r>
-        <w:rPr>
-          <w:rFonts w:ascii="Times" w:hAnsi="Times"/>
-          <w:sz w:val="22"/>
-          <w:szCs w:val="22"/>
-        </w:rPr>
-        <w:t>BigQuery</w:t>
-      </w:r>
-      <w:proofErr w:type="spellEnd"/>
-      <w:r>
-        <w:rPr>
-          <w:rFonts w:ascii="Times" w:hAnsi="Times"/>
-          <w:sz w:val="22"/>
-          <w:szCs w:val="22"/>
-        </w:rPr>
-        <w:t>)</w:t>
-      </w:r>
-      <w:r>
-        <w:rPr>
-          <w:rFonts w:ascii="Times" w:hAnsi="Times"/>
-          <w:sz w:val="22"/>
-          <w:szCs w:val="22"/>
-        </w:rPr>
-        <w:br/>
-      </w:r>
-      <w:r>
-        <w:rPr>
-          <w:rFonts w:ascii="Times" w:hAnsi="Times"/>
-          <w:b/>
-          <w:bCs/>
-          <w:sz w:val="22"/>
-          <w:szCs w:val="22"/>
-        </w:rPr>
-        <w:t>Data Analysis</w:t>
-      </w:r>
-      <w:r>
-        <w:rPr>
-          <w:rFonts w:ascii="Times" w:hAnsi="Times"/>
-          <w:sz w:val="22"/>
-          <w:szCs w:val="22"/>
-        </w:rPr>
-        <w:t xml:space="preserve">: </w:t>
-      </w:r>
-      <w:proofErr w:type="spellStart"/>
-      <w:r>
-        <w:rPr>
-          <w:rFonts w:ascii="Times" w:hAnsi="Times"/>
-          <w:sz w:val="22"/>
-          <w:szCs w:val="22"/>
-        </w:rPr>
-        <w:t>numpy</w:t>
-      </w:r>
-      <w:proofErr w:type="spellEnd"/>
-      <w:r>
-        <w:rPr>
-          <w:rFonts w:ascii="Times" w:hAnsi="Times"/>
-          <w:sz w:val="22"/>
-          <w:szCs w:val="22"/>
-        </w:rPr>
-        <w:t xml:space="preserve">, pandas, </w:t>
-      </w:r>
-      <w:proofErr w:type="spellStart"/>
-      <w:r>
-        <w:rPr>
-          <w:rFonts w:ascii="Times" w:hAnsi="Times"/>
-          <w:sz w:val="22"/>
-          <w:szCs w:val="22"/>
-        </w:rPr>
-        <w:t>statsmodels</w:t>
-      </w:r>
-      <w:proofErr w:type="spellEnd"/>
-      <w:r>
-        <w:rPr>
-          <w:rFonts w:ascii="Times" w:hAnsi="Times"/>
-          <w:sz w:val="22"/>
-          <w:szCs w:val="22"/>
-        </w:rPr>
-        <w:t xml:space="preserve">, </w:t>
-      </w:r>
-      <w:proofErr w:type="spellStart"/>
-      <w:r>
-        <w:rPr>
-          <w:rFonts w:ascii="Times" w:hAnsi="Times"/>
-          <w:sz w:val="22"/>
-          <w:szCs w:val="22"/>
-        </w:rPr>
-        <w:t>ping</w:t>
-      </w:r>
-      <w:r>
-        <w:rPr>
-          <w:rFonts w:ascii="Times" w:hAnsi="Times"/>
-          <w:sz w:val="22"/>
-          <w:szCs w:val="22"/>
-        </w:rPr>
-        <w:t>ouin</w:t>
-      </w:r>
-      <w:proofErr w:type="spellEnd"/>
-      <w:r>
-        <w:rPr>
-          <w:rFonts w:ascii="Times" w:hAnsi="Times"/>
-          <w:sz w:val="22"/>
-          <w:szCs w:val="22"/>
-        </w:rPr>
-        <w:br/>
-      </w:r>
-      <w:r>
-        <w:rPr>
-          <w:rFonts w:ascii="Times" w:hAnsi="Times"/>
-          <w:b/>
-          <w:bCs/>
-          <w:sz w:val="22"/>
-          <w:szCs w:val="22"/>
-        </w:rPr>
-        <w:t xml:space="preserve">Design </w:t>
       </w:r>
       <w:r>
         <w:rPr>
@@ -862,15 +881,7 @@
           <w:sz w:val="22"/>
           <w:szCs w:val="22"/>
         </w:rPr>
-        <w:t>matrix methods in data analysis</w:t>
-      </w:r>
-      <w:r>
-        <w:rPr>
-          <w:rFonts w:ascii="Times" w:hAnsi="Times"/>
-          <w:sz w:val="22"/>
-          <w:szCs w:val="22"/>
-        </w:rPr>
-        <w:t xml:space="preserve"> and machine learning, numerical methods, statistics, </w:t>
+        <w:t xml:space="preserve">matrix methods in data analysis and machine learning, numerical methods, statistics, </w:t>
       </w:r>
       <w:r>
         <w:rPr>
@@ -1460,15 +1471,15 @@
           <w:sz w:val="22"/>
           <w:szCs w:val="22"/>
         </w:rPr>
-        <w:t>Propose experiments, collect data, and analyze results for improving print quality and print speeds o</w:t>
-      </w:r>
-      <w:r>
-        <w:rPr>
-          <w:rFonts w:ascii="Times" w:hAnsi="Times"/>
-          <w:sz w:val="22"/>
-          <w:szCs w:val="22"/>
-        </w:rPr>
-        <w:t>f Form 4 printers</w:t>
+        <w:t xml:space="preserve">Develop and implement models to understand stereolithography printing process physics: fluid pressure on parts during print process, </w:t>
+      </w:r>
+      <w:r>
+        <w:rPr>
+          <w:rFonts w:ascii="Times" w:hAnsi="Times"/>
+          <w:sz w:val="22"/>
+          <w:szCs w:val="22"/>
+        </w:rPr>
+        <w:t>identification of time-optimal layer heights, flow artifacts on cupped volumes</w:t>
       </w:r>
     </w:p>
     <w:p>
@@ -1490,15 +1501,7 @@
           <w:sz w:val="22"/>
           <w:szCs w:val="22"/>
         </w:rPr>
-        <w:t xml:space="preserve">Develop and implement models to understand stereolithography printing process physics: fluid pressure on parts during print process, </w:t>
-      </w:r>
-      <w:r>
-        <w:rPr>
-          <w:rFonts w:ascii="Times" w:hAnsi="Times"/>
-          <w:sz w:val="22"/>
-          <w:szCs w:val="22"/>
-        </w:rPr>
-        <w:t>identification of time-optimal layer heights, flow artifacts on cupped volumes</w:t>
+        <w:t>Propose experiments, collect data, and analyze results for improving print quality and print speeds of Form 4 printers</w:t>
       </w:r>
     </w:p>
     <w:p>

</xml_diff>

<commit_message>
updates to reframe portfolio - update blurb on about page and side bar - change publication links so open-access version is first - add official versions of new papers - make links open new tabs
</commit_message>
<xml_diff>
--- a/_site/assets/files/resume2.docx
+++ b/_site/assets/files/resume2.docx
@@ -568,25 +568,7 @@
             <w:sz w:val="23"/>
             <w:szCs w:val="23"/>
           </w:rPr>
-          <w:t>AeroS</w:t>
-        </w:r>
-        <w:r>
-          <w:rPr>
-            <w:rStyle w:val="Hyperlink"/>
-            <w:rFonts w:ascii="Times" w:hAnsi="Times"/>
-            <w:sz w:val="23"/>
-            <w:szCs w:val="23"/>
-          </w:rPr>
-          <w:t>a</w:t>
-        </w:r>
-        <w:r>
-          <w:rPr>
-            <w:rStyle w:val="Hyperlink"/>
-            <w:rFonts w:ascii="Times" w:hAnsi="Times"/>
-            <w:sz w:val="23"/>
-            <w:szCs w:val="23"/>
-          </w:rPr>
-          <w:t>ndbox</w:t>
+          <w:t>AeroSandbox</w:t>
         </w:r>
       </w:hyperlink>
     </w:p>
@@ -1417,25 +1399,7 @@
           <w:sz w:val="23"/>
           <w:szCs w:val="23"/>
         </w:rPr>
-        <w:t xml:space="preserve"> printing physics in python: </w:t>
-      </w:r>
-      <w:r>
-        <w:rPr>
-          <w:rFonts w:ascii="Times New Roman" w:hAnsi="Times New Roman" w:cs="Times New Roman"/>
-          <w:b/>
-          <w:bCs/>
-          <w:sz w:val="23"/>
-          <w:szCs w:val="23"/>
-        </w:rPr>
-        <w:t>custom PDE solver</w:t>
-      </w:r>
-      <w:r>
-        <w:rPr>
-          <w:rFonts w:ascii="Times New Roman" w:hAnsi="Times New Roman" w:cs="Times New Roman"/>
-          <w:sz w:val="23"/>
-          <w:szCs w:val="23"/>
-        </w:rPr>
-        <w:t xml:space="preserve"> for the Reynolds equation to model fluid pressure on parts; custom fluid-structure interaction model to assess coupled effects between printer stiffness, resin properties, and part motion; optical/fluid model to optimize layer height, exposure time, and print time</w:t>
+        <w:t xml:space="preserve"> printing physics in python: custom PDE solver for the Reynolds equation to model fluid pressure on parts; custom fluid-structure interaction model to assess coupled effects between printer stiffness, resin properties, and part motion; optical/fluid model to optimize layer height, exposure time, and print time</w:t>
       </w:r>
       <w:r>
         <w:rPr>
@@ -1467,41 +1431,19 @@
           <w:sz w:val="23"/>
           <w:szCs w:val="23"/>
         </w:rPr>
-        <w:t xml:space="preserve">Write SQL queries for print metrics and metadata; analyze data with </w:t>
-      </w:r>
-      <w:r>
-        <w:rPr>
-          <w:rFonts w:ascii="Times" w:hAnsi="Times"/>
-          <w:b/>
-          <w:bCs/>
-          <w:sz w:val="23"/>
-          <w:szCs w:val="23"/>
-        </w:rPr>
-        <w:t>statistical</w:t>
-      </w:r>
-      <w:r>
-        <w:rPr>
-          <w:rFonts w:ascii="Times" w:hAnsi="Times"/>
-          <w:b/>
-          <w:bCs/>
-          <w:sz w:val="23"/>
-          <w:szCs w:val="23"/>
-        </w:rPr>
-        <w:t xml:space="preserve"> methods</w:t>
-      </w:r>
-      <w:r>
-        <w:rPr>
-          <w:rFonts w:ascii="Times" w:hAnsi="Times"/>
-          <w:sz w:val="23"/>
-          <w:szCs w:val="23"/>
-        </w:rPr>
-        <w:t xml:space="preserve"> (ANOVA/t-test with effect size)</w:t>
-      </w:r>
-      <w:r>
-        <w:rPr>
-          <w:rFonts w:ascii="Times" w:hAnsi="Times"/>
-          <w:b/>
-          <w:bCs/>
+        <w:t>Write SQL queries for print metrics and metadata; analyze data with statistical</w:t>
+      </w:r>
+      <w:r>
+        <w:rPr>
+          <w:rFonts w:ascii="Times" w:hAnsi="Times"/>
+          <w:sz w:val="23"/>
+          <w:szCs w:val="23"/>
+        </w:rPr>
+        <w:t xml:space="preserve"> methods (ANOVA/t-test with effect size)</w:t>
+      </w:r>
+      <w:r>
+        <w:rPr>
+          <w:rFonts w:ascii="Times" w:hAnsi="Times"/>
           <w:sz w:val="23"/>
           <w:szCs w:val="23"/>
         </w:rPr>
@@ -1510,20 +1452,10 @@
       <w:r>
         <w:rPr>
           <w:rFonts w:ascii="Times" w:hAnsi="Times"/>
-          <w:b/>
-          <w:bCs/>
-          <w:sz w:val="23"/>
-          <w:szCs w:val="23"/>
-        </w:rPr>
-        <w:t>and regression models</w:t>
-      </w:r>
-      <w:r>
-        <w:rPr>
-          <w:rFonts w:ascii="Times" w:hAnsi="Times"/>
-          <w:sz w:val="23"/>
-          <w:szCs w:val="23"/>
-        </w:rPr>
-        <w:t xml:space="preserve">; visualize data in python and Grafana; </w:t>
+          <w:sz w:val="23"/>
+          <w:szCs w:val="23"/>
+        </w:rPr>
+        <w:t xml:space="preserve">and regression models; visualize data in python and Grafana; </w:t>
       </w:r>
       <w:r>
         <w:rPr>
@@ -1879,25 +1811,7 @@
           <w:sz w:val="23"/>
           <w:szCs w:val="23"/>
         </w:rPr>
-        <w:t xml:space="preserve">Developed an </w:t>
-      </w:r>
-      <w:r>
-        <w:rPr>
-          <w:rFonts w:ascii="Times" w:hAnsi="Times"/>
-          <w:b/>
-          <w:bCs/>
-          <w:sz w:val="23"/>
-          <w:szCs w:val="23"/>
-        </w:rPr>
-        <w:t>end-to-end differentiable model in python</w:t>
-      </w:r>
-      <w:r>
-        <w:rPr>
-          <w:rFonts w:ascii="Times" w:hAnsi="Times"/>
-          <w:sz w:val="23"/>
-          <w:szCs w:val="23"/>
-        </w:rPr>
-        <w:t xml:space="preserve"> for exhaust plume radiant emission of rocket motors; utilized model and </w:t>
+        <w:t xml:space="preserve">Developed an end-to-end differentiable model in python for exhaust plume radiant emission of rocket motors; utilized model and </w:t>
       </w:r>
       <w:hyperlink r:id="rId12" w:anchor="readme" w:history="1">
         <w:r>

</xml_diff>